<commit_message>
Acknoledgments; intro; cap 1
</commit_message>
<xml_diff>
--- a/Tese_word/2_Folha_Rosto_Interior.docx
+++ b/Tese_word/2_Folha_Rosto_Interior.docx
@@ -1,6 +1,6 @@
 
 <file path=word/document.xml><?xml version="1.0" encoding="utf-8"?>
-<w:document xmlns:wpc="http://schemas.microsoft.com/office/word/2010/wordprocessingCanvas" xmlns:cx="http://schemas.microsoft.com/office/drawing/2014/chartex" xmlns:cx1="http://schemas.microsoft.com/office/drawing/2015/9/8/chartex" xmlns:cx2="http://schemas.microsoft.com/office/drawing/2015/10/21/chartex" xmlns:cx3="http://schemas.microsoft.com/office/drawing/2016/5/9/chartex" xmlns:cx4="http://schemas.microsoft.com/office/drawing/2016/5/10/chartex" xmlns:cx5="http://schemas.microsoft.com/office/drawing/2016/5/11/chartex" xmlns:cx6="http://schemas.microsoft.com/office/drawing/2016/5/12/chartex" xmlns:cx7="http://schemas.microsoft.com/office/drawing/2016/5/13/chartex" xmlns:cx8="http://schemas.microsoft.com/office/drawing/2016/5/14/chartex" xmlns:mc="http://schemas.openxmlformats.org/markup-compatibility/2006" xmlns:o="urn:schemas-microsoft-com:office:office" xmlns:r="http://schemas.openxmlformats.org/officeDocument/2006/relationships" xmlns:m="http://schemas.openxmlformats.org/officeDocument/2006/math" xmlns:v="urn:schemas-microsoft-com:vml" xmlns:wp14="http://schemas.microsoft.com/office/word/2010/wordprocessingDrawing" xmlns:wp="http://schemas.openxmlformats.org/drawingml/2006/wordprocessingDrawing" xmlns:w10="urn:schemas-microsoft-com:office:word" xmlns:w="http://schemas.openxmlformats.org/wordprocessingml/2006/main" xmlns:w14="http://schemas.microsoft.com/office/word/2010/wordml" xmlns:w15="http://schemas.microsoft.com/office/word/2012/wordml" xmlns:w16se="http://schemas.microsoft.com/office/word/2015/wordml/symex" xmlns:wpg="http://schemas.microsoft.com/office/word/2010/wordprocessingGroup" xmlns:wpi="http://schemas.microsoft.com/office/word/2010/wordprocessingInk" xmlns:wne="http://schemas.microsoft.com/office/word/2006/wordml" xmlns:wps="http://schemas.microsoft.com/office/word/2010/wordprocessingShape" mc:Ignorable="w14 w15 w16se wp14">
+<w:document xmlns:wpc="http://schemas.microsoft.com/office/word/2010/wordprocessingCanvas" xmlns:cx="http://schemas.microsoft.com/office/drawing/2014/chartex" xmlns:cx1="http://schemas.microsoft.com/office/drawing/2015/9/8/chartex" xmlns:cx2="http://schemas.microsoft.com/office/drawing/2015/10/21/chartex" xmlns:cx3="http://schemas.microsoft.com/office/drawing/2016/5/9/chartex" xmlns:cx4="http://schemas.microsoft.com/office/drawing/2016/5/10/chartex" xmlns:cx5="http://schemas.microsoft.com/office/drawing/2016/5/11/chartex" xmlns:cx6="http://schemas.microsoft.com/office/drawing/2016/5/12/chartex" xmlns:cx7="http://schemas.microsoft.com/office/drawing/2016/5/13/chartex" xmlns:cx8="http://schemas.microsoft.com/office/drawing/2016/5/14/chartex" xmlns:mc="http://schemas.openxmlformats.org/markup-compatibility/2006" xmlns:aink="http://schemas.microsoft.com/office/drawing/2016/ink" xmlns:o="urn:schemas-microsoft-com:office:office" xmlns:r="http://schemas.openxmlformats.org/officeDocument/2006/relationships" xmlns:m="http://schemas.openxmlformats.org/officeDocument/2006/math" xmlns:v="urn:schemas-microsoft-com:vml" xmlns:wp14="http://schemas.microsoft.com/office/word/2010/wordprocessingDrawing" xmlns:wp="http://schemas.openxmlformats.org/drawingml/2006/wordprocessingDrawing" xmlns:w10="urn:schemas-microsoft-com:office:word" xmlns:w="http://schemas.openxmlformats.org/wordprocessingml/2006/main" xmlns:w14="http://schemas.microsoft.com/office/word/2010/wordml" xmlns:w15="http://schemas.microsoft.com/office/word/2012/wordml" xmlns:w16se="http://schemas.microsoft.com/office/word/2015/wordml/symex" xmlns:wpg="http://schemas.microsoft.com/office/word/2010/wordprocessingGroup" xmlns:wpi="http://schemas.microsoft.com/office/word/2010/wordprocessingInk" xmlns:wne="http://schemas.microsoft.com/office/word/2006/wordml" xmlns:wps="http://schemas.microsoft.com/office/word/2010/wordprocessingShape" mc:Ignorable="w14 w15 w16se wp14">
   <w:body>
     <w:p>
       <w:pPr>
@@ -203,8 +203,6 @@
         </w:rPr>
         <w:t>Towers</w:t>
       </w:r>
-      <w:bookmarkStart w:id="0" w:name="_GoBack"/>
-      <w:bookmarkEnd w:id="0"/>
       <w:proofErr w:type="spellEnd"/>
     </w:p>
     <w:p>
@@ -406,7 +404,14 @@
           <w:rFonts w:ascii="Arial" w:hAnsi="Arial" w:cs="Arial"/>
           <w:sz w:val="20"/>
         </w:rPr>
-        <w:t>Orientador:</w:t>
+        <w:t>Supervisor</w:t>
+      </w:r>
+      <w:r>
+        <w:rPr>
+          <w:rFonts w:ascii="Arial" w:hAnsi="Arial" w:cs="Arial"/>
+          <w:sz w:val="20"/>
+        </w:rPr>
+        <w:t>:</w:t>
       </w:r>
       <w:r>
         <w:rPr>
@@ -466,14 +471,23 @@
           <w:rFonts w:ascii="Arial" w:hAnsi="Arial" w:cs="Arial"/>
           <w:sz w:val="20"/>
         </w:rPr>
-        <w:t>o</w:t>
-      </w:r>
+        <w:t>-s</w:t>
+      </w:r>
+      <w:bookmarkStart w:id="0" w:name="_GoBack"/>
+      <w:bookmarkEnd w:id="0"/>
       <w:r>
         <w:rPr>
           <w:rFonts w:ascii="Arial" w:hAnsi="Arial" w:cs="Arial"/>
           <w:sz w:val="20"/>
         </w:rPr>
-        <w:t>rientador:</w:t>
+        <w:t>upervisor</w:t>
+      </w:r>
+      <w:r>
+        <w:rPr>
+          <w:rFonts w:ascii="Arial" w:hAnsi="Arial" w:cs="Arial"/>
+          <w:sz w:val="20"/>
+        </w:rPr>
+        <w:t>:</w:t>
       </w:r>
       <w:r>
         <w:rPr>
@@ -536,32 +550,31 @@
           <w:szCs w:val="22"/>
         </w:rPr>
       </w:pPr>
-      <w:r>
-        <w:rPr>
-          <w:rFonts w:ascii="Arial" w:hAnsi="Arial" w:cs="Arial"/>
-          <w:i/>
+    </w:p>
+    <w:p>
+      <w:pPr>
+        <w:spacing w:before="0" w:after="120" w:line="280" w:lineRule="atLeast"/>
+        <w:jc w:val="center"/>
+        <w:rPr>
+          <w:rFonts w:ascii="Arial" w:hAnsi="Arial" w:cs="Arial"/>
           <w:szCs w:val="22"/>
-          <w:highlight w:val="yellow"/>
-        </w:rPr>
-        <w:t xml:space="preserve"> (Mês e ano em Arial 11pt maiúsculas pequenas na última linha)</w:t>
-      </w:r>
-    </w:p>
-    <w:p>
-      <w:pPr>
-        <w:spacing w:before="0" w:after="120" w:line="280" w:lineRule="atLeast"/>
-        <w:jc w:val="center"/>
-        <w:rPr>
-          <w:rFonts w:ascii="Arial" w:hAnsi="Arial" w:cs="Arial"/>
+        </w:rPr>
+      </w:pPr>
+      <w:r>
+        <w:rPr>
+          <w:rFonts w:ascii="Arial" w:hAnsi="Arial" w:cs="Arial"/>
+          <w:smallCaps/>
           <w:szCs w:val="22"/>
         </w:rPr>
-      </w:pPr>
+        <w:t>junho</w:t>
+      </w:r>
       <w:r>
         <w:rPr>
           <w:rFonts w:ascii="Arial" w:hAnsi="Arial" w:cs="Arial"/>
           <w:smallCaps/>
           <w:szCs w:val="22"/>
         </w:rPr>
-        <w:t>junho</w:t>
+        <w:t xml:space="preserve"> de </w:t>
       </w:r>
       <w:r>
         <w:rPr>
@@ -569,7 +582,7 @@
           <w:smallCaps/>
           <w:szCs w:val="22"/>
         </w:rPr>
-        <w:t xml:space="preserve"> de </w:t>
+        <w:t>20</w:t>
       </w:r>
       <w:r>
         <w:rPr>
@@ -577,7 +590,7 @@
           <w:smallCaps/>
           <w:szCs w:val="22"/>
         </w:rPr>
-        <w:t>20</w:t>
+        <w:t>1</w:t>
       </w:r>
       <w:r>
         <w:rPr>
@@ -585,15 +598,7 @@
           <w:smallCaps/>
           <w:szCs w:val="22"/>
         </w:rPr>
-        <w:t>1</w:t>
-      </w:r>
-      <w:r>
-        <w:rPr>
-          <w:rFonts w:ascii="Arial" w:hAnsi="Arial" w:cs="Arial"/>
-          <w:smallCaps/>
-          <w:szCs w:val="22"/>
-        </w:rPr>
-        <w:t>5</w:t>
+        <w:t>7</w:t>
       </w:r>
     </w:p>
     <w:sectPr>

</xml_diff>